<commit_message>
Theme 7. Classloaders. Начало
</commit_message>
<xml_diff>
--- a/theme7_Classloaders/classloaders hw.docx
+++ b/theme7_Classloaders/classloaders hw.docx
@@ -1,6 +1,6 @@
 
 <file path=word/document.xml><?xml version="1.0" encoding="utf-8"?>
-<w:document xmlns:wpc="http://schemas.microsoft.com/office/word/2010/wordprocessingCanvas" xmlns:cx="http://schemas.microsoft.com/office/drawing/2014/chartex" xmlns:cx1="http://schemas.microsoft.com/office/drawing/2015/9/8/chartex" xmlns:mc="http://schemas.openxmlformats.org/markup-compatibility/2006" xmlns:o="urn:schemas-microsoft-com:office:office" xmlns:r="http://schemas.openxmlformats.org/officeDocument/2006/relationships" xmlns:m="http://schemas.openxmlformats.org/officeDocument/2006/math" xmlns:v="urn:schemas-microsoft-com:vml" xmlns:wp14="http://schemas.microsoft.com/office/word/2010/wordprocessingDrawing" xmlns:wp="http://schemas.openxmlformats.org/drawingml/2006/wordprocessingDrawing" xmlns:w10="urn:schemas-microsoft-com:office:word" xmlns:w="http://schemas.openxmlformats.org/wordprocessingml/2006/main" xmlns:w14="http://schemas.microsoft.com/office/word/2010/wordml" xmlns:w15="http://schemas.microsoft.com/office/word/2012/wordml" xmlns:w16se="http://schemas.microsoft.com/office/word/2015/wordml/symex" xmlns:wpg="http://schemas.microsoft.com/office/word/2010/wordprocessingGroup" xmlns:wpi="http://schemas.microsoft.com/office/word/2010/wordprocessingInk" xmlns:wne="http://schemas.microsoft.com/office/word/2006/wordml" xmlns:wps="http://schemas.microsoft.com/office/word/2010/wordprocessingShape" mc:Ignorable="w14 w15 w16se wp14">
+<w:document xmlns:wpc="http://schemas.microsoft.com/office/word/2010/wordprocessingCanvas" xmlns:mc="http://schemas.openxmlformats.org/markup-compatibility/2006" xmlns:o="urn:schemas-microsoft-com:office:office" xmlns:r="http://schemas.openxmlformats.org/officeDocument/2006/relationships" xmlns:m="http://schemas.openxmlformats.org/officeDocument/2006/math" xmlns:v="urn:schemas-microsoft-com:vml" xmlns:wp14="http://schemas.microsoft.com/office/word/2010/wordprocessingDrawing" xmlns:wp="http://schemas.openxmlformats.org/drawingml/2006/wordprocessingDrawing" xmlns:w10="urn:schemas-microsoft-com:office:word" xmlns:w="http://schemas.openxmlformats.org/wordprocessingml/2006/main" xmlns:w14="http://schemas.microsoft.com/office/word/2010/wordml" xmlns:w15="http://schemas.microsoft.com/office/word/2012/wordml" xmlns:wpg="http://schemas.microsoft.com/office/word/2010/wordprocessingGroup" xmlns:wpi="http://schemas.microsoft.com/office/word/2010/wordprocessingInk" xmlns:wne="http://schemas.microsoft.com/office/word/2006/wordml" xmlns:wps="http://schemas.microsoft.com/office/word/2010/wordprocessingShape" mc:Ignorable="w14 w15 wp14">
   <w:body>
     <w:p>
       <w:pPr>
@@ -29,33 +29,8 @@
             <w:rStyle w:val="a3"/>
             <w:lang w:val="en-US"/>
           </w:rPr>
-          <w:t xml:space="preserve">Do </w:t>
+          <w:t>Do realy get classloaders</w:t>
         </w:r>
-        <w:proofErr w:type="spellStart"/>
-        <w:r>
-          <w:rPr>
-            <w:rStyle w:val="a3"/>
-            <w:lang w:val="en-US"/>
-          </w:rPr>
-          <w:t>realy</w:t>
-        </w:r>
-        <w:proofErr w:type="spellEnd"/>
-        <w:r>
-          <w:rPr>
-            <w:rStyle w:val="a3"/>
-            <w:lang w:val="en-US"/>
-          </w:rPr>
-          <w:t xml:space="preserve"> get </w:t>
-        </w:r>
-        <w:proofErr w:type="spellStart"/>
-        <w:r>
-          <w:rPr>
-            <w:rStyle w:val="a3"/>
-            <w:lang w:val="en-US"/>
-          </w:rPr>
-          <w:t>classloaders</w:t>
-        </w:r>
-        <w:proofErr w:type="spellEnd"/>
       </w:hyperlink>
     </w:p>
     <w:p>
@@ -75,40 +50,8 @@
             <w:rStyle w:val="a3"/>
             <w:lang w:val="en-US"/>
           </w:rPr>
-          <w:t xml:space="preserve">Martin Lipper. </w:t>
+          <w:t>Martin Lipper. Classloading and Type Visibility in OSGi</w:t>
         </w:r>
-        <w:proofErr w:type="spellStart"/>
-        <w:r>
-          <w:rPr>
-            <w:rStyle w:val="a3"/>
-            <w:lang w:val="en-US"/>
-          </w:rPr>
-          <w:t>Classloading</w:t>
-        </w:r>
-        <w:proofErr w:type="spellEnd"/>
-        <w:r>
-          <w:rPr>
-            <w:rStyle w:val="a3"/>
-            <w:lang w:val="en-US"/>
-          </w:rPr>
-          <w:t xml:space="preserve"> and Type Visibility in </w:t>
-        </w:r>
-        <w:proofErr w:type="spellStart"/>
-        <w:r>
-          <w:rPr>
-            <w:rStyle w:val="a3"/>
-            <w:lang w:val="en-US"/>
-          </w:rPr>
-          <w:t>O</w:t>
-        </w:r>
-        <w:r>
-          <w:rPr>
-            <w:rStyle w:val="a3"/>
-            <w:lang w:val="en-US"/>
-          </w:rPr>
-          <w:t>SGi</w:t>
-        </w:r>
-        <w:proofErr w:type="spellEnd"/>
       </w:hyperlink>
       <w:r>
         <w:rPr>
@@ -119,12 +62,31 @@
     </w:p>
     <w:p>
       <w:pPr>
-        <w:rPr>
-          <w:b/>
-          <w:lang w:val="en-US"/>
-        </w:rPr>
-      </w:pPr>
-      <w:proofErr w:type="spellStart"/>
+        <w:pStyle w:val="a4"/>
+        <w:numPr>
+          <w:ilvl w:val="0"/>
+          <w:numId w:val="3"/>
+        </w:numPr>
+        <w:rPr>
+          <w:lang w:val="en-US"/>
+        </w:rPr>
+      </w:pPr>
+      <w:r>
+        <w:rPr>
+          <w:lang w:val="en-US"/>
+        </w:rPr>
+        <w:t>http://java-online.ru/java-classloader.xhtml</w:t>
+      </w:r>
+      <w:bookmarkStart w:id="0" w:name="_GoBack"/>
+      <w:bookmarkEnd w:id="0"/>
+    </w:p>
+    <w:p>
+      <w:pPr>
+        <w:rPr>
+          <w:b/>
+          <w:lang w:val="en-US"/>
+        </w:rPr>
+      </w:pPr>
       <w:r>
         <w:rPr>
           <w:b/>
@@ -132,7 +94,6 @@
         </w:rPr>
         <w:t>YouTub</w:t>
       </w:r>
-      <w:proofErr w:type="spellEnd"/>
     </w:p>
     <w:p>
       <w:pPr>
@@ -151,21 +112,7 @@
             <w:rStyle w:val="a3"/>
             <w:rFonts w:ascii="Calibri" w:hAnsi="Calibri" w:cs="Calibri"/>
           </w:rPr>
-          <w:t>Антон Архипов — Загрузчики клас</w:t>
-        </w:r>
-        <w:r>
-          <w:rPr>
-            <w:rStyle w:val="a3"/>
-            <w:rFonts w:ascii="Calibri" w:hAnsi="Calibri" w:cs="Calibri"/>
-          </w:rPr>
-          <w:t>с</w:t>
-        </w:r>
-        <w:r>
-          <w:rPr>
-            <w:rStyle w:val="a3"/>
-            <w:rFonts w:ascii="Calibri" w:hAnsi="Calibri" w:cs="Calibri"/>
-          </w:rPr>
-          <w:t xml:space="preserve">ов в </w:t>
+          <w:t xml:space="preserve">Антон Архипов — Загрузчики классов в </w:t>
         </w:r>
         <w:r>
           <w:rPr>
@@ -180,21 +127,7 @@
             <w:rStyle w:val="a3"/>
             <w:rFonts w:ascii="Calibri" w:hAnsi="Calibri" w:cs="Calibri"/>
           </w:rPr>
-          <w:t>: колле</w:t>
-        </w:r>
-        <w:r>
-          <w:rPr>
-            <w:rStyle w:val="a3"/>
-            <w:rFonts w:ascii="Calibri" w:hAnsi="Calibri" w:cs="Calibri"/>
-          </w:rPr>
-          <w:t>к</w:t>
-        </w:r>
-        <w:r>
-          <w:rPr>
-            <w:rStyle w:val="a3"/>
-            <w:rFonts w:ascii="Calibri" w:hAnsi="Calibri" w:cs="Calibri"/>
-          </w:rPr>
-          <w:t>ция граблей</w:t>
+          <w:t>: коллекция граблей</w:t>
         </w:r>
       </w:hyperlink>
     </w:p>
@@ -217,41 +150,7 @@
             <w:rFonts w:ascii="Calibri" w:hAnsi="Calibri" w:cs="Calibri"/>
             <w:lang w:val="en-US"/>
           </w:rPr>
-          <w:t xml:space="preserve">Java </w:t>
-        </w:r>
-        <w:proofErr w:type="spellStart"/>
-        <w:r>
-          <w:rPr>
-            <w:rStyle w:val="a3"/>
-            <w:rFonts w:ascii="Calibri" w:hAnsi="Calibri" w:cs="Calibri"/>
-            <w:lang w:val="en-US"/>
-          </w:rPr>
-          <w:t>Classloaders</w:t>
-        </w:r>
-        <w:proofErr w:type="spellEnd"/>
-        <w:r>
-          <w:rPr>
-            <w:rStyle w:val="a3"/>
-            <w:rFonts w:ascii="Calibri" w:hAnsi="Calibri" w:cs="Calibri"/>
-            <w:lang w:val="en-US"/>
-          </w:rPr>
-          <w:t xml:space="preserve"> by S</w:t>
-        </w:r>
-        <w:r>
-          <w:rPr>
-            <w:rStyle w:val="a3"/>
-            <w:rFonts w:ascii="Calibri" w:hAnsi="Calibri" w:cs="Calibri"/>
-            <w:lang w:val="en-US"/>
-          </w:rPr>
-          <w:t>i</w:t>
-        </w:r>
-        <w:r>
-          <w:rPr>
-            <w:rStyle w:val="a3"/>
-            <w:rFonts w:ascii="Calibri" w:hAnsi="Calibri" w:cs="Calibri"/>
-            <w:lang w:val="en-US"/>
-          </w:rPr>
-          <w:t>mon Maple</w:t>
+          <w:t>Java Classloaders by Simon Maple</w:t>
         </w:r>
       </w:hyperlink>
     </w:p>
@@ -295,39 +194,8 @@
             <w:rStyle w:val="a3"/>
             <w:rFonts w:ascii="Calibri" w:hAnsi="Calibri" w:cs="Calibri"/>
           </w:rPr>
-          <w:t xml:space="preserve">Антон Архипов — </w:t>
+          <w:t>Антон Архипов — Байткод для любознательных (</w:t>
         </w:r>
-        <w:proofErr w:type="spellStart"/>
-        <w:r>
-          <w:rPr>
-            <w:rStyle w:val="a3"/>
-            <w:rFonts w:ascii="Calibri" w:hAnsi="Calibri" w:cs="Calibri"/>
-          </w:rPr>
-          <w:t>Байткод</w:t>
-        </w:r>
-        <w:proofErr w:type="spellEnd"/>
-        <w:r>
-          <w:rPr>
-            <w:rStyle w:val="a3"/>
-            <w:rFonts w:ascii="Calibri" w:hAnsi="Calibri" w:cs="Calibri"/>
-          </w:rPr>
-          <w:t xml:space="preserve"> дл</w:t>
-        </w:r>
-        <w:r>
-          <w:rPr>
-            <w:rStyle w:val="a3"/>
-            <w:rFonts w:ascii="Calibri" w:hAnsi="Calibri" w:cs="Calibri"/>
-          </w:rPr>
-          <w:t>я</w:t>
-        </w:r>
-        <w:r>
-          <w:rPr>
-            <w:rStyle w:val="a3"/>
-            <w:rFonts w:ascii="Calibri" w:hAnsi="Calibri" w:cs="Calibri"/>
-          </w:rPr>
-          <w:t xml:space="preserve"> любознательных (</w:t>
-        </w:r>
-        <w:proofErr w:type="spellStart"/>
         <w:r>
           <w:rPr>
             <w:rStyle w:val="a3"/>
@@ -336,7 +204,6 @@
           </w:rPr>
           <w:t>StudentDay</w:t>
         </w:r>
-        <w:proofErr w:type="spellEnd"/>
         <w:r>
           <w:rPr>
             <w:rStyle w:val="a3"/>
@@ -366,32 +233,14 @@
           </w:rPr>
           <w:t xml:space="preserve">Антон Архипов — От </w:t>
         </w:r>
-        <w:proofErr w:type="spellStart"/>
         <w:r>
           <w:rPr>
             <w:rStyle w:val="a3"/>
             <w:rFonts w:ascii="Calibri" w:hAnsi="Calibri" w:cs="Calibri"/>
             <w:lang w:val="en-US"/>
           </w:rPr>
-          <w:t>HotS</w:t>
+          <w:t>HotSwap</w:t>
         </w:r>
-        <w:r>
-          <w:rPr>
-            <w:rStyle w:val="a3"/>
-            <w:rFonts w:ascii="Calibri" w:hAnsi="Calibri" w:cs="Calibri"/>
-            <w:lang w:val="en-US"/>
-          </w:rPr>
-          <w:t>w</w:t>
-        </w:r>
-        <w:r>
-          <w:rPr>
-            <w:rStyle w:val="a3"/>
-            <w:rFonts w:ascii="Calibri" w:hAnsi="Calibri" w:cs="Calibri"/>
-            <w:lang w:val="en-US"/>
-          </w:rPr>
-          <w:t>ap</w:t>
-        </w:r>
-        <w:proofErr w:type="spellEnd"/>
         <w:r>
           <w:rPr>
             <w:rStyle w:val="a3"/>
@@ -433,70 +282,8 @@
           <w:rPr>
             <w:rStyle w:val="a3"/>
           </w:rPr>
-          <w:t xml:space="preserve">Андрей </w:t>
+          <w:t>Андрей Паньгин — Java Runtime: повседневные обязанности виртуальной машины Java</w:t>
         </w:r>
-        <w:proofErr w:type="spellStart"/>
-        <w:r>
-          <w:rPr>
-            <w:rStyle w:val="a3"/>
-          </w:rPr>
-          <w:t>Паньгин</w:t>
-        </w:r>
-        <w:proofErr w:type="spellEnd"/>
-        <w:r>
-          <w:rPr>
-            <w:rStyle w:val="a3"/>
-          </w:rPr>
-          <w:t xml:space="preserve"> — </w:t>
-        </w:r>
-        <w:proofErr w:type="spellStart"/>
-        <w:r>
-          <w:rPr>
-            <w:rStyle w:val="a3"/>
-          </w:rPr>
-          <w:t>Java</w:t>
-        </w:r>
-        <w:proofErr w:type="spellEnd"/>
-        <w:r>
-          <w:rPr>
-            <w:rStyle w:val="a3"/>
-          </w:rPr>
-          <w:t xml:space="preserve"> </w:t>
-        </w:r>
-        <w:proofErr w:type="spellStart"/>
-        <w:r>
-          <w:rPr>
-            <w:rStyle w:val="a3"/>
-          </w:rPr>
-          <w:t>Runt</w:t>
-        </w:r>
-        <w:r>
-          <w:rPr>
-            <w:rStyle w:val="a3"/>
-          </w:rPr>
-          <w:t>i</w:t>
-        </w:r>
-        <w:r>
-          <w:rPr>
-            <w:rStyle w:val="a3"/>
-          </w:rPr>
-          <w:t>me</w:t>
-        </w:r>
-        <w:proofErr w:type="spellEnd"/>
-        <w:r>
-          <w:rPr>
-            <w:rStyle w:val="a3"/>
-          </w:rPr>
-          <w:t xml:space="preserve">: повседневные обязанности виртуальной машины </w:t>
-        </w:r>
-        <w:proofErr w:type="spellStart"/>
-        <w:r>
-          <w:rPr>
-            <w:rStyle w:val="a3"/>
-          </w:rPr>
-          <w:t>Java</w:t>
-        </w:r>
-        <w:proofErr w:type="spellEnd"/>
       </w:hyperlink>
     </w:p>
     <w:p>
@@ -512,33 +299,7 @@
           <w:rPr>
             <w:rStyle w:val="a3"/>
           </w:rPr>
-          <w:t xml:space="preserve">Никита </w:t>
-        </w:r>
-        <w:proofErr w:type="spellStart"/>
-        <w:r>
-          <w:rPr>
-            <w:rStyle w:val="a3"/>
-          </w:rPr>
-          <w:t>Липский</w:t>
-        </w:r>
-        <w:proofErr w:type="spellEnd"/>
-        <w:r>
-          <w:rPr>
-            <w:rStyle w:val="a3"/>
-          </w:rPr>
-          <w:t>, Владимир И</w:t>
-        </w:r>
-        <w:r>
-          <w:rPr>
-            <w:rStyle w:val="a3"/>
-          </w:rPr>
-          <w:t>в</w:t>
-        </w:r>
-        <w:r>
-          <w:rPr>
-            <w:rStyle w:val="a3"/>
-          </w:rPr>
-          <w:t>анов — JVM: краткий курс общей анатомии</w:t>
+          <w:t>Никита Липский, Владимир Иванов — JVM: краткий курс общей анатомии</w:t>
         </w:r>
       </w:hyperlink>
     </w:p>
@@ -555,19 +316,7 @@
           <w:rPr>
             <w:rStyle w:val="a3"/>
           </w:rPr>
-          <w:t>https://javarevisited.blogspot.com/2012/12/how-classlo</w:t>
-        </w:r>
-        <w:r>
-          <w:rPr>
-            <w:rStyle w:val="a3"/>
-          </w:rPr>
-          <w:t>a</w:t>
-        </w:r>
-        <w:r>
-          <w:rPr>
-            <w:rStyle w:val="a3"/>
-          </w:rPr>
-          <w:t>der-works-in-java.html</w:t>
+          <w:t>https://javarevisited.blogspot.com/2012/12/how-classloader-works-in-java.html</w:t>
         </w:r>
       </w:hyperlink>
     </w:p>
@@ -579,24 +328,12 @@
           <w:numId w:val="4"/>
         </w:numPr>
       </w:pPr>
-      <w:hyperlink r:id="rId16" w:history="1">
+      <w:hyperlink r:id="rId16" w:anchor="axzz4uMIMWleJ" w:history="1">
         <w:r>
           <w:rPr>
             <w:rStyle w:val="a3"/>
           </w:rPr>
-          <w:t>https://javarevisited.blogspot.com/2012/07/when-class-loading-initialization-java-example.html#axzz4uMIMWl</w:t>
-        </w:r>
-        <w:r>
-          <w:rPr>
-            <w:rStyle w:val="a3"/>
-          </w:rPr>
-          <w:t>e</w:t>
-        </w:r>
-        <w:r>
-          <w:rPr>
-            <w:rStyle w:val="a3"/>
-          </w:rPr>
-          <w:t>J</w:t>
+          <w:t>https://javarevisited.blogspot.com/2012/07/when-class-loading-initialization-java-example.html#axzz4uMIMWleJ</w:t>
         </w:r>
       </w:hyperlink>
     </w:p>
@@ -606,10 +343,7 @@
       </w:pPr>
     </w:p>
     <w:p/>
-    <w:p>
-      <w:bookmarkStart w:id="0" w:name="_GoBack"/>
-      <w:bookmarkEnd w:id="0"/>
-    </w:p>
+    <w:p/>
     <w:p>
       <w:r>
         <w:t>1)</w:t>
@@ -617,23 +351,7 @@
     </w:p>
     <w:p>
       <w:r>
-        <w:t xml:space="preserve">Ваша задача написать загрузчик плагинов в вашу систему. Допустим вы пишите свой браузер и </w:t>
-      </w:r>
-      <w:proofErr w:type="gramStart"/>
-      <w:r>
-        <w:t>хотите</w:t>
-      </w:r>
-      <w:proofErr w:type="gramEnd"/>
-      <w:r>
-        <w:t xml:space="preserve"> чтобы люди имели </w:t>
-      </w:r>
-      <w:proofErr w:type="spellStart"/>
-      <w:r>
-        <w:t>имели</w:t>
-      </w:r>
-      <w:proofErr w:type="spellEnd"/>
-      <w:r>
-        <w:t xml:space="preserve"> возможность писать плагины для него. Соответственно, разные разработчики могут назвать свои классы одинаковым именем, ваш загрузчик должен корректно это обрабатывать. </w:t>
+        <w:t xml:space="preserve">Ваша задача написать загрузчик плагинов в вашу систему. Допустим вы пишите свой браузер и хотите чтобы люди имели имели возможность писать плагины для него. Соответственно, разные разработчики могут назвать свои классы одинаковым именем, ваш загрузчик должен корректно это обрабатывать. </w:t>
       </w:r>
     </w:p>
     <w:p/>
@@ -722,27 +440,15 @@
         </w:rPr>
         <w:t xml:space="preserve">package </w:t>
       </w:r>
-      <w:proofErr w:type="spellStart"/>
-      <w:r>
-        <w:rPr>
-          <w:rFonts w:ascii="Courier New" w:eastAsia="Times New Roman" w:hAnsi="Courier New" w:cs="Courier New"/>
-          <w:color w:val="000000"/>
-          <w:sz w:val="20"/>
-          <w:szCs w:val="20"/>
-          <w:lang w:val="en-US" w:eastAsia="ru-RU"/>
-        </w:rPr>
-        <w:t>ru.sbt</w:t>
-      </w:r>
-      <w:proofErr w:type="spellEnd"/>
-      <w:r>
-        <w:rPr>
-          <w:rFonts w:ascii="Courier New" w:eastAsia="Times New Roman" w:hAnsi="Courier New" w:cs="Courier New"/>
-          <w:color w:val="000000"/>
-          <w:sz w:val="20"/>
-          <w:szCs w:val="20"/>
-          <w:lang w:val="en-US" w:eastAsia="ru-RU"/>
-        </w:rPr>
-        <w:t>;</w:t>
+      <w:r>
+        <w:rPr>
+          <w:rFonts w:ascii="Courier New" w:eastAsia="Times New Roman" w:hAnsi="Courier New" w:cs="Courier New"/>
+          <w:color w:val="000000"/>
+          <w:sz w:val="20"/>
+          <w:szCs w:val="20"/>
+          <w:lang w:val="en-US" w:eastAsia="ru-RU"/>
+        </w:rPr>
+        <w:t>ru.sbt;</w:t>
       </w:r>
       <w:r>
         <w:rPr>
@@ -776,27 +482,15 @@
         </w:rPr>
         <w:t xml:space="preserve">public class </w:t>
       </w:r>
-      <w:proofErr w:type="spellStart"/>
-      <w:r>
-        <w:rPr>
-          <w:rFonts w:ascii="Courier New" w:eastAsia="Times New Roman" w:hAnsi="Courier New" w:cs="Courier New"/>
-          <w:color w:val="000000"/>
-          <w:sz w:val="20"/>
-          <w:szCs w:val="20"/>
-          <w:lang w:val="en-US" w:eastAsia="ru-RU"/>
-        </w:rPr>
-        <w:t>PluginManager</w:t>
-      </w:r>
-      <w:proofErr w:type="spellEnd"/>
-      <w:r>
-        <w:rPr>
-          <w:rFonts w:ascii="Courier New" w:eastAsia="Times New Roman" w:hAnsi="Courier New" w:cs="Courier New"/>
-          <w:color w:val="000000"/>
-          <w:sz w:val="20"/>
-          <w:szCs w:val="20"/>
-          <w:lang w:val="en-US" w:eastAsia="ru-RU"/>
-        </w:rPr>
-        <w:t xml:space="preserve"> {</w:t>
+      <w:r>
+        <w:rPr>
+          <w:rFonts w:ascii="Courier New" w:eastAsia="Times New Roman" w:hAnsi="Courier New" w:cs="Courier New"/>
+          <w:color w:val="000000"/>
+          <w:sz w:val="20"/>
+          <w:szCs w:val="20"/>
+          <w:lang w:val="en-US" w:eastAsia="ru-RU"/>
+        </w:rPr>
+        <w:t>PluginManager {</w:t>
       </w:r>
       <w:r>
         <w:rPr>
@@ -831,7 +525,6 @@
         </w:rPr>
         <w:t xml:space="preserve">String </w:t>
       </w:r>
-      <w:proofErr w:type="spellStart"/>
       <w:r>
         <w:rPr>
           <w:rFonts w:ascii="Courier New" w:eastAsia="Times New Roman" w:hAnsi="Courier New" w:cs="Courier New"/>
@@ -844,7 +537,6 @@
         </w:rPr>
         <w:t>pluginRootDirectory</w:t>
       </w:r>
-      <w:proofErr w:type="spellEnd"/>
       <w:r>
         <w:rPr>
           <w:rFonts w:ascii="Courier New" w:eastAsia="Times New Roman" w:hAnsi="Courier New" w:cs="Courier New"/>
@@ -888,49 +580,15 @@
         </w:rPr>
         <w:t xml:space="preserve">public </w:t>
       </w:r>
-      <w:proofErr w:type="spellStart"/>
-      <w:r>
-        <w:rPr>
-          <w:rFonts w:ascii="Courier New" w:eastAsia="Times New Roman" w:hAnsi="Courier New" w:cs="Courier New"/>
-          <w:color w:val="000000"/>
-          <w:sz w:val="20"/>
-          <w:szCs w:val="20"/>
-          <w:lang w:val="en-US" w:eastAsia="ru-RU"/>
-        </w:rPr>
-        <w:t>PluginManager</w:t>
-      </w:r>
-      <w:proofErr w:type="spellEnd"/>
-      <w:r>
-        <w:rPr>
-          <w:rFonts w:ascii="Courier New" w:eastAsia="Times New Roman" w:hAnsi="Courier New" w:cs="Courier New"/>
-          <w:color w:val="000000"/>
-          <w:sz w:val="20"/>
-          <w:szCs w:val="20"/>
-          <w:lang w:val="en-US" w:eastAsia="ru-RU"/>
-        </w:rPr>
-        <w:t xml:space="preserve">(String </w:t>
-      </w:r>
-      <w:proofErr w:type="spellStart"/>
-      <w:r>
-        <w:rPr>
-          <w:rFonts w:ascii="Courier New" w:eastAsia="Times New Roman" w:hAnsi="Courier New" w:cs="Courier New"/>
-          <w:color w:val="000000"/>
-          <w:sz w:val="20"/>
-          <w:szCs w:val="20"/>
-          <w:lang w:val="en-US" w:eastAsia="ru-RU"/>
-        </w:rPr>
-        <w:t>pluginRootDirectory</w:t>
-      </w:r>
-      <w:proofErr w:type="spellEnd"/>
-      <w:r>
-        <w:rPr>
-          <w:rFonts w:ascii="Courier New" w:eastAsia="Times New Roman" w:hAnsi="Courier New" w:cs="Courier New"/>
-          <w:color w:val="000000"/>
-          <w:sz w:val="20"/>
-          <w:szCs w:val="20"/>
-          <w:lang w:val="en-US" w:eastAsia="ru-RU"/>
-        </w:rPr>
-        <w:t>) {</w:t>
+      <w:r>
+        <w:rPr>
+          <w:rFonts w:ascii="Courier New" w:eastAsia="Times New Roman" w:hAnsi="Courier New" w:cs="Courier New"/>
+          <w:color w:val="000000"/>
+          <w:sz w:val="20"/>
+          <w:szCs w:val="20"/>
+          <w:lang w:val="en-US" w:eastAsia="ru-RU"/>
+        </w:rPr>
+        <w:t>PluginManager(String pluginRootDirectory) {</w:t>
       </w:r>
       <w:r>
         <w:rPr>
@@ -943,7 +601,6 @@
         <w:br/>
         <w:t xml:space="preserve">        </w:t>
       </w:r>
-      <w:proofErr w:type="spellStart"/>
       <w:r>
         <w:rPr>
           <w:rFonts w:ascii="Courier New" w:eastAsia="Times New Roman" w:hAnsi="Courier New" w:cs="Courier New"/>
@@ -976,52 +633,17 @@
           <w:szCs w:val="20"/>
           <w:lang w:val="en-US" w:eastAsia="ru-RU"/>
         </w:rPr>
-        <w:t>pluginRootDirectory</w:t>
-      </w:r>
-      <w:proofErr w:type="spellEnd"/>
-      <w:r>
-        <w:rPr>
-          <w:rFonts w:ascii="Courier New" w:eastAsia="Times New Roman" w:hAnsi="Courier New" w:cs="Courier New"/>
-          <w:b/>
-          <w:bCs/>
-          <w:color w:val="660E7A"/>
-          <w:sz w:val="20"/>
-          <w:szCs w:val="20"/>
-          <w:lang w:val="en-US" w:eastAsia="ru-RU"/>
-        </w:rPr>
-        <w:t xml:space="preserve"> </w:t>
-      </w:r>
-      <w:r>
-        <w:rPr>
-          <w:rFonts w:ascii="Courier New" w:eastAsia="Times New Roman" w:hAnsi="Courier New" w:cs="Courier New"/>
-          <w:color w:val="000000"/>
-          <w:sz w:val="20"/>
-          <w:szCs w:val="20"/>
-          <w:lang w:val="en-US" w:eastAsia="ru-RU"/>
-        </w:rPr>
-        <w:t xml:space="preserve">= </w:t>
-      </w:r>
-      <w:proofErr w:type="spellStart"/>
-      <w:r>
-        <w:rPr>
-          <w:rFonts w:ascii="Courier New" w:eastAsia="Times New Roman" w:hAnsi="Courier New" w:cs="Courier New"/>
-          <w:color w:val="000000"/>
-          <w:sz w:val="20"/>
-          <w:szCs w:val="20"/>
-          <w:lang w:val="en-US" w:eastAsia="ru-RU"/>
-        </w:rPr>
-        <w:t>pluginRootDirectory</w:t>
-      </w:r>
-      <w:proofErr w:type="spellEnd"/>
-      <w:r>
-        <w:rPr>
-          <w:rFonts w:ascii="Courier New" w:eastAsia="Times New Roman" w:hAnsi="Courier New" w:cs="Courier New"/>
-          <w:color w:val="000000"/>
-          <w:sz w:val="20"/>
-          <w:szCs w:val="20"/>
-          <w:lang w:val="en-US" w:eastAsia="ru-RU"/>
-        </w:rPr>
-        <w:t>;</w:t>
+        <w:t xml:space="preserve">pluginRootDirectory </w:t>
+      </w:r>
+      <w:r>
+        <w:rPr>
+          <w:rFonts w:ascii="Courier New" w:eastAsia="Times New Roman" w:hAnsi="Courier New" w:cs="Courier New"/>
+          <w:color w:val="000000"/>
+          <w:sz w:val="20"/>
+          <w:szCs w:val="20"/>
+          <w:lang w:val="en-US" w:eastAsia="ru-RU"/>
+        </w:rPr>
+        <w:t>= pluginRootDirectory;</w:t>
       </w:r>
       <w:r>
         <w:rPr>
@@ -1075,51 +697,7 @@
           <w:szCs w:val="20"/>
           <w:lang w:val="en-US" w:eastAsia="ru-RU"/>
         </w:rPr>
-        <w:t xml:space="preserve">Plugin load(String </w:t>
-      </w:r>
-      <w:proofErr w:type="spellStart"/>
-      <w:r>
-        <w:rPr>
-          <w:rFonts w:ascii="Courier New" w:eastAsia="Times New Roman" w:hAnsi="Courier New" w:cs="Courier New"/>
-          <w:color w:val="000000"/>
-          <w:sz w:val="20"/>
-          <w:szCs w:val="20"/>
-          <w:lang w:val="en-US" w:eastAsia="ru-RU"/>
-        </w:rPr>
-        <w:t>pluginName</w:t>
-      </w:r>
-      <w:proofErr w:type="spellEnd"/>
-      <w:r>
-        <w:rPr>
-          <w:rFonts w:ascii="Courier New" w:eastAsia="Times New Roman" w:hAnsi="Courier New" w:cs="Courier New"/>
-          <w:color w:val="000000"/>
-          <w:sz w:val="20"/>
-          <w:szCs w:val="20"/>
-          <w:lang w:val="en-US" w:eastAsia="ru-RU"/>
-        </w:rPr>
-        <w:t xml:space="preserve">, String </w:t>
-      </w:r>
-      <w:proofErr w:type="spellStart"/>
-      <w:r>
-        <w:rPr>
-          <w:rFonts w:ascii="Courier New" w:eastAsia="Times New Roman" w:hAnsi="Courier New" w:cs="Courier New"/>
-          <w:color w:val="000000"/>
-          <w:sz w:val="20"/>
-          <w:szCs w:val="20"/>
-          <w:lang w:val="en-US" w:eastAsia="ru-RU"/>
-        </w:rPr>
-        <w:t>pluginClassName</w:t>
-      </w:r>
-      <w:proofErr w:type="spellEnd"/>
-      <w:r>
-        <w:rPr>
-          <w:rFonts w:ascii="Courier New" w:eastAsia="Times New Roman" w:hAnsi="Courier New" w:cs="Courier New"/>
-          <w:color w:val="000000"/>
-          <w:sz w:val="20"/>
-          <w:szCs w:val="20"/>
-          <w:lang w:val="en-US" w:eastAsia="ru-RU"/>
-        </w:rPr>
-        <w:t>) {</w:t>
+        <w:t>Plugin load(String pluginName, String pluginClassName) {</w:t>
       </w:r>
       <w:r>
         <w:rPr>
@@ -1144,7 +722,6 @@
         </w:rPr>
         <w:t>//</w:t>
       </w:r>
-      <w:proofErr w:type="spellStart"/>
       <w:r>
         <w:rPr>
           <w:rFonts w:ascii="Courier New" w:eastAsia="Times New Roman" w:hAnsi="Courier New" w:cs="Courier New"/>
@@ -1159,7 +736,6 @@
         </w:rPr>
         <w:t>todo</w:t>
       </w:r>
-      <w:proofErr w:type="spellEnd"/>
       <w:r>
         <w:rPr>
           <w:rFonts w:ascii="Courier New" w:eastAsia="Times New Roman" w:hAnsi="Courier New" w:cs="Courier New"/>
@@ -1373,27 +949,15 @@
         </w:rPr>
         <w:t xml:space="preserve">void </w:t>
       </w:r>
-      <w:proofErr w:type="spellStart"/>
-      <w:r>
-        <w:rPr>
-          <w:rFonts w:ascii="Courier New" w:eastAsia="Times New Roman" w:hAnsi="Courier New" w:cs="Courier New"/>
-          <w:color w:val="000000"/>
-          <w:sz w:val="20"/>
-          <w:szCs w:val="20"/>
-          <w:lang w:val="en-US" w:eastAsia="ru-RU"/>
-        </w:rPr>
-        <w:t>doUsefull</w:t>
-      </w:r>
-      <w:proofErr w:type="spellEnd"/>
-      <w:r>
-        <w:rPr>
-          <w:rFonts w:ascii="Courier New" w:eastAsia="Times New Roman" w:hAnsi="Courier New" w:cs="Courier New"/>
-          <w:color w:val="000000"/>
-          <w:sz w:val="20"/>
-          <w:szCs w:val="20"/>
-          <w:lang w:val="en-US" w:eastAsia="ru-RU"/>
-        </w:rPr>
-        <w:t>();</w:t>
+      <w:r>
+        <w:rPr>
+          <w:rFonts w:ascii="Courier New" w:eastAsia="Times New Roman" w:hAnsi="Courier New" w:cs="Courier New"/>
+          <w:color w:val="000000"/>
+          <w:sz w:val="20"/>
+          <w:szCs w:val="20"/>
+          <w:lang w:val="en-US" w:eastAsia="ru-RU"/>
+        </w:rPr>
+        <w:t>doUsefull();</w:t>
       </w:r>
       <w:r>
         <w:rPr>
@@ -1426,14 +990,15 @@
           <w:lang w:val="en-US"/>
         </w:rPr>
       </w:pPr>
-      <w:proofErr w:type="spellStart"/>
-      <w:r>
-        <w:rPr>
-          <w:lang w:val="en-US"/>
-        </w:rPr>
-        <w:t>PluginManager</w:t>
-      </w:r>
-      <w:proofErr w:type="spellEnd"/>
+      <w:r>
+        <w:rPr>
+          <w:lang w:val="en-US"/>
+        </w:rPr>
+        <w:t xml:space="preserve">PluginManager </w:t>
+      </w:r>
+      <w:r>
+        <w:t>ищет</w:t>
+      </w:r>
       <w:r>
         <w:rPr>
           <w:lang w:val="en-US"/>
@@ -1441,7 +1006,7 @@
         <w:t xml:space="preserve"> </w:t>
       </w:r>
       <w:r>
-        <w:t>ищет</w:t>
+        <w:t>скомпилированные</w:t>
       </w:r>
       <w:r>
         <w:rPr>
@@ -1450,7 +1015,7 @@
         <w:t xml:space="preserve"> </w:t>
       </w:r>
       <w:r>
-        <w:t>скомпилированные</w:t>
+        <w:t>классы</w:t>
       </w:r>
       <w:r>
         <w:rPr>
@@ -1459,7 +1024,7 @@
         <w:t xml:space="preserve"> </w:t>
       </w:r>
       <w:r>
-        <w:t>классы</w:t>
+        <w:t>плагина</w:t>
       </w:r>
       <w:r>
         <w:rPr>
@@ -1468,7 +1033,7 @@
         <w:t xml:space="preserve"> </w:t>
       </w:r>
       <w:r>
-        <w:t>плагина</w:t>
+        <w:t>в</w:t>
       </w:r>
       <w:r>
         <w:rPr>
@@ -1477,84 +1042,26 @@
         <w:t xml:space="preserve"> </w:t>
       </w:r>
       <w:r>
-        <w:t>в</w:t>
-      </w:r>
-      <w:r>
-        <w:rPr>
-          <w:lang w:val="en-US"/>
-        </w:rPr>
-        <w:t xml:space="preserve"> </w:t>
-      </w:r>
-      <w:r>
         <w:t>папке</w:t>
       </w:r>
       <w:r>
         <w:rPr>
           <w:lang w:val="en-US"/>
         </w:rPr>
-        <w:t xml:space="preserve"> </w:t>
-      </w:r>
-      <w:proofErr w:type="spellStart"/>
-      <w:r>
-        <w:rPr>
-          <w:lang w:val="en-US"/>
-        </w:rPr>
-        <w:t>pluginRootDirectory</w:t>
-      </w:r>
-      <w:proofErr w:type="spellEnd"/>
-      <w:r>
-        <w:rPr>
-          <w:lang w:val="en-US"/>
-        </w:rPr>
-        <w:t>\</w:t>
-      </w:r>
-      <w:proofErr w:type="spellStart"/>
-      <w:r>
-        <w:rPr>
-          <w:lang w:val="en-US"/>
-        </w:rPr>
-        <w:t>pluginName</w:t>
-      </w:r>
-      <w:proofErr w:type="spellEnd"/>
-      <w:r>
-        <w:rPr>
-          <w:lang w:val="en-US"/>
-        </w:rPr>
-        <w:t>\</w:t>
-      </w:r>
-    </w:p>
-    <w:p>
-      <w:pPr>
-        <w:rPr>
-          <w:lang w:val="en-US"/>
-        </w:rPr>
-      </w:pPr>
-    </w:p>
-    <w:p>
-      <w:r>
-        <w:t xml:space="preserve">Усложненная версия задания. Система должна вести себя корректно если в плагине, есть скомпилированные классы с именем, которые есть в вашем </w:t>
-      </w:r>
-      <w:proofErr w:type="gramStart"/>
-      <w:r>
-        <w:t>браузере(</w:t>
-      </w:r>
-      <w:proofErr w:type="gramEnd"/>
-      <w:r>
-        <w:t xml:space="preserve">не в плагинах), должны использоваться классы плагина, а не вашего браузера. Для этого придется поменять модель делегирования </w:t>
-      </w:r>
-      <w:proofErr w:type="spellStart"/>
-      <w:r>
-        <w:t>класслоадера</w:t>
-      </w:r>
-      <w:proofErr w:type="spellEnd"/>
-      <w:r>
-        <w:t xml:space="preserve"> в методе </w:t>
-      </w:r>
-      <w:proofErr w:type="spellStart"/>
-      <w:r>
-        <w:t>loadClass</w:t>
-      </w:r>
-      <w:proofErr w:type="spellEnd"/>
+        <w:t xml:space="preserve"> pluginRootDirectory\pluginName\</w:t>
+      </w:r>
+    </w:p>
+    <w:p>
+      <w:pPr>
+        <w:rPr>
+          <w:lang w:val="en-US"/>
+        </w:rPr>
+      </w:pPr>
+    </w:p>
+    <w:p>
+      <w:r>
+        <w:t>Усложненная версия задания. Система должна вести себя корректно если в плагине, есть скомпилированные классы с именем, которые есть в вашем браузере(не в плагинах), должны использоваться классы плагина, а не вашего браузера. Для этого придется поменять модель делегирования класслоадера в методе loadClass</w:t>
+      </w:r>
     </w:p>
     <w:p>
       <w:r>
@@ -1565,26 +1072,16 @@
       <w:r>
         <w:t xml:space="preserve">Написать </w:t>
       </w:r>
-      <w:proofErr w:type="spellStart"/>
       <w:r>
         <w:rPr>
           <w:lang w:val="en-US"/>
         </w:rPr>
         <w:t>EncryptedClassloader</w:t>
       </w:r>
-      <w:proofErr w:type="spellEnd"/>
-    </w:p>
-    <w:p>
-      <w:r>
-        <w:t xml:space="preserve">Данный </w:t>
-      </w:r>
-      <w:proofErr w:type="spellStart"/>
-      <w:r>
-        <w:t>класслоадер</w:t>
-      </w:r>
-      <w:proofErr w:type="spellEnd"/>
-      <w:r>
-        <w:t xml:space="preserve"> умеет загружать классы из файлов </w:t>
+    </w:p>
+    <w:p>
+      <w:r>
+        <w:t xml:space="preserve">Данный класслоадер умеет загружать классы из файлов </w:t>
       </w:r>
       <w:r>
         <w:t>дешифрую</w:t>
@@ -1592,27 +1089,17 @@
       <w:r>
         <w:t xml:space="preserve"> их. Ваша задача переопределить метод </w:t>
       </w:r>
-      <w:proofErr w:type="spellStart"/>
       <w:r>
         <w:rPr>
           <w:lang w:val="en-US"/>
         </w:rPr>
         <w:t>findClass</w:t>
       </w:r>
-      <w:proofErr w:type="spellEnd"/>
       <w:r>
         <w:t xml:space="preserve">(). </w:t>
       </w:r>
       <w:r>
-        <w:t xml:space="preserve">В нем </w:t>
-      </w:r>
-      <w:proofErr w:type="spellStart"/>
-      <w:r>
-        <w:t>лоадер</w:t>
-      </w:r>
-      <w:proofErr w:type="spellEnd"/>
-      <w:r>
-        <w:t xml:space="preserve"> считывает зашифрованный массив байт, </w:t>
+        <w:t xml:space="preserve">В нем лоадер считывает зашифрованный массив байт, </w:t>
       </w:r>
       <w:r>
         <w:t>дешифрует</w:t>
@@ -1620,14 +1107,12 @@
       <w:r>
         <w:t xml:space="preserve"> его и превращает в класс (с помощью метода </w:t>
       </w:r>
-      <w:proofErr w:type="spellStart"/>
       <w:r>
         <w:rPr>
           <w:lang w:val="en-US"/>
         </w:rPr>
         <w:t>defineClass</w:t>
       </w:r>
-      <w:proofErr w:type="spellEnd"/>
       <w:r>
         <w:t>)</w:t>
       </w:r>
@@ -1637,29 +1122,13 @@
     </w:p>
     <w:p>
       <w:r>
-        <w:t xml:space="preserve">На вход </w:t>
-      </w:r>
-      <w:proofErr w:type="spellStart"/>
-      <w:r>
-        <w:t>класслодер</w:t>
-      </w:r>
-      <w:proofErr w:type="spellEnd"/>
-      <w:r>
-        <w:t xml:space="preserve"> принимает ключ шифрования, рутовую </w:t>
+        <w:t xml:space="preserve">На вход класслодер принимает ключ шифрования, рутовую </w:t>
       </w:r>
       <w:r>
         <w:t>папку,</w:t>
       </w:r>
       <w:r>
-        <w:t xml:space="preserve"> в которой будет искать классы, родительский </w:t>
-      </w:r>
-      <w:proofErr w:type="spellStart"/>
-      <w:r>
-        <w:t>класслодер</w:t>
-      </w:r>
-      <w:proofErr w:type="spellEnd"/>
-      <w:r>
-        <w:t>.</w:t>
+        <w:t xml:space="preserve"> в которой будет искать классы, родительский класслодер.</w:t>
       </w:r>
       <w:r>
         <w:t xml:space="preserve"> </w:t>
@@ -1698,21 +1167,12 @@
         </w:rPr>
         <w:t xml:space="preserve">public class </w:t>
       </w:r>
-      <w:proofErr w:type="spellStart"/>
-      <w:r>
-        <w:rPr>
-          <w:color w:val="000000"/>
-          <w:lang w:val="en-US"/>
-        </w:rPr>
-        <w:t>EncryptedClassLoader</w:t>
-      </w:r>
-      <w:proofErr w:type="spellEnd"/>
-      <w:r>
-        <w:rPr>
-          <w:color w:val="000000"/>
-          <w:lang w:val="en-US"/>
-        </w:rPr>
-        <w:t xml:space="preserve"> </w:t>
+      <w:r>
+        <w:rPr>
+          <w:color w:val="000000"/>
+          <w:lang w:val="en-US"/>
+        </w:rPr>
+        <w:t xml:space="preserve">EncryptedClassLoader </w:t>
       </w:r>
       <w:r>
         <w:rPr>
@@ -1723,21 +1183,12 @@
         </w:rPr>
         <w:t xml:space="preserve">extends </w:t>
       </w:r>
-      <w:proofErr w:type="spellStart"/>
-      <w:r>
-        <w:rPr>
-          <w:color w:val="000000"/>
-          <w:lang w:val="en-US"/>
-        </w:rPr>
-        <w:t>ClassLoader</w:t>
-      </w:r>
-      <w:proofErr w:type="spellEnd"/>
-      <w:r>
-        <w:rPr>
-          <w:color w:val="000000"/>
-          <w:lang w:val="en-US"/>
-        </w:rPr>
-        <w:t xml:space="preserve"> {</w:t>
+      <w:r>
+        <w:rPr>
+          <w:color w:val="000000"/>
+          <w:lang w:val="en-US"/>
+        </w:rPr>
+        <w:t>ClassLoader {</w:t>
       </w:r>
       <w:r>
         <w:rPr>
@@ -1803,7 +1254,6 @@
         </w:rPr>
         <w:t xml:space="preserve">File </w:t>
       </w:r>
-      <w:proofErr w:type="spellStart"/>
       <w:r>
         <w:rPr>
           <w:b/>
@@ -1813,7 +1263,6 @@
         </w:rPr>
         <w:t>dir</w:t>
       </w:r>
-      <w:proofErr w:type="spellEnd"/>
       <w:r>
         <w:rPr>
           <w:color w:val="000000"/>
@@ -1845,53 +1294,12 @@
         </w:rPr>
         <w:t xml:space="preserve">public </w:t>
       </w:r>
-      <w:proofErr w:type="spellStart"/>
-      <w:r>
-        <w:rPr>
-          <w:color w:val="000000"/>
-          <w:lang w:val="en-US"/>
-        </w:rPr>
-        <w:t>EncryptedClassLoader</w:t>
-      </w:r>
-      <w:proofErr w:type="spellEnd"/>
-      <w:r>
-        <w:rPr>
-          <w:color w:val="000000"/>
-          <w:lang w:val="en-US"/>
-        </w:rPr>
-        <w:t xml:space="preserve">(String key, File </w:t>
-      </w:r>
-      <w:proofErr w:type="spellStart"/>
-      <w:r>
-        <w:rPr>
-          <w:color w:val="000000"/>
-          <w:lang w:val="en-US"/>
-        </w:rPr>
-        <w:t>dir</w:t>
-      </w:r>
-      <w:proofErr w:type="spellEnd"/>
-      <w:r>
-        <w:rPr>
-          <w:color w:val="000000"/>
-          <w:lang w:val="en-US"/>
-        </w:rPr>
-        <w:t xml:space="preserve">, </w:t>
-      </w:r>
-      <w:proofErr w:type="spellStart"/>
-      <w:r>
-        <w:rPr>
-          <w:color w:val="000000"/>
-          <w:lang w:val="en-US"/>
-        </w:rPr>
-        <w:t>ClassLoader</w:t>
-      </w:r>
-      <w:proofErr w:type="spellEnd"/>
-      <w:r>
-        <w:rPr>
-          <w:color w:val="000000"/>
-          <w:lang w:val="en-US"/>
-        </w:rPr>
-        <w:t xml:space="preserve"> parent) {</w:t>
+      <w:r>
+        <w:rPr>
+          <w:color w:val="000000"/>
+          <w:lang w:val="en-US"/>
+        </w:rPr>
+        <w:t>EncryptedClassLoader(String key, File dir, ClassLoader parent) {</w:t>
       </w:r>
       <w:r>
         <w:rPr>
@@ -1925,7 +1333,6 @@
         <w:br/>
         <w:t xml:space="preserve">        </w:t>
       </w:r>
-      <w:proofErr w:type="spellStart"/>
       <w:r>
         <w:rPr>
           <w:b/>
@@ -1949,9 +1356,39 @@
           <w:color w:val="660E7A"/>
           <w:lang w:val="en-US"/>
         </w:rPr>
-        <w:t>key</w:t>
-      </w:r>
-      <w:proofErr w:type="spellEnd"/>
+        <w:t xml:space="preserve">key </w:t>
+      </w:r>
+      <w:r>
+        <w:rPr>
+          <w:color w:val="000000"/>
+          <w:lang w:val="en-US"/>
+        </w:rPr>
+        <w:t>= key;</w:t>
+      </w:r>
+      <w:r>
+        <w:rPr>
+          <w:color w:val="000000"/>
+          <w:lang w:val="en-US"/>
+        </w:rPr>
+        <w:br/>
+        <w:t xml:space="preserve">        </w:t>
+      </w:r>
+      <w:r>
+        <w:rPr>
+          <w:b/>
+          <w:bCs/>
+          <w:color w:val="000080"/>
+          <w:lang w:val="en-US"/>
+        </w:rPr>
+        <w:t>this</w:t>
+      </w:r>
+      <w:r>
+        <w:rPr>
+          <w:color w:val="000000"/>
+          <w:lang w:val="en-US"/>
+        </w:rPr>
+        <w:t>.</w:t>
+      </w:r>
       <w:r>
         <w:rPr>
           <w:b/>
@@ -1959,81 +1396,14 @@
           <w:color w:val="660E7A"/>
           <w:lang w:val="en-US"/>
         </w:rPr>
-        <w:t xml:space="preserve"> </w:t>
-      </w:r>
-      <w:r>
-        <w:rPr>
-          <w:color w:val="000000"/>
-          <w:lang w:val="en-US"/>
-        </w:rPr>
-        <w:t>= key;</w:t>
-      </w:r>
-      <w:r>
-        <w:rPr>
-          <w:color w:val="000000"/>
-          <w:lang w:val="en-US"/>
-        </w:rPr>
-        <w:br/>
-        <w:t xml:space="preserve">        </w:t>
-      </w:r>
-      <w:proofErr w:type="spellStart"/>
-      <w:r>
-        <w:rPr>
-          <w:b/>
-          <w:bCs/>
-          <w:color w:val="000080"/>
-          <w:lang w:val="en-US"/>
-        </w:rPr>
-        <w:t>this</w:t>
-      </w:r>
-      <w:r>
-        <w:rPr>
-          <w:color w:val="000000"/>
-          <w:lang w:val="en-US"/>
-        </w:rPr>
-        <w:t>.</w:t>
-      </w:r>
-      <w:r>
-        <w:rPr>
-          <w:b/>
-          <w:bCs/>
-          <w:color w:val="660E7A"/>
-          <w:lang w:val="en-US"/>
-        </w:rPr>
-        <w:t>dir</w:t>
-      </w:r>
-      <w:proofErr w:type="spellEnd"/>
-      <w:r>
-        <w:rPr>
-          <w:b/>
-          <w:bCs/>
-          <w:color w:val="660E7A"/>
-          <w:lang w:val="en-US"/>
-        </w:rPr>
-        <w:t xml:space="preserve"> </w:t>
-      </w:r>
-      <w:r>
-        <w:rPr>
-          <w:color w:val="000000"/>
-          <w:lang w:val="en-US"/>
-        </w:rPr>
-        <w:t xml:space="preserve">= </w:t>
-      </w:r>
-      <w:proofErr w:type="spellStart"/>
-      <w:r>
-        <w:rPr>
-          <w:color w:val="000000"/>
-          <w:lang w:val="en-US"/>
-        </w:rPr>
-        <w:t>dir</w:t>
-      </w:r>
-      <w:proofErr w:type="spellEnd"/>
-      <w:r>
-        <w:rPr>
-          <w:color w:val="000000"/>
-          <w:lang w:val="en-US"/>
-        </w:rPr>
-        <w:t>;</w:t>
+        <w:t xml:space="preserve">dir </w:t>
+      </w:r>
+      <w:r>
+        <w:rPr>
+          <w:color w:val="000000"/>
+          <w:lang w:val="en-US"/>
+        </w:rPr>
+        <w:t>= dir;</w:t>
       </w:r>
       <w:r>
         <w:rPr>
@@ -2069,7 +1439,7 @@
 </file>
 
 <file path=word/endnotes.xml><?xml version="1.0" encoding="utf-8"?>
-<w:endnotes xmlns:wpc="http://schemas.microsoft.com/office/word/2010/wordprocessingCanvas" xmlns:cx="http://schemas.microsoft.com/office/drawing/2014/chartex" xmlns:cx1="http://schemas.microsoft.com/office/drawing/2015/9/8/chartex" xmlns:mc="http://schemas.openxmlformats.org/markup-compatibility/2006" xmlns:o="urn:schemas-microsoft-com:office:office" xmlns:r="http://schemas.openxmlformats.org/officeDocument/2006/relationships" xmlns:m="http://schemas.openxmlformats.org/officeDocument/2006/math" xmlns:v="urn:schemas-microsoft-com:vml" xmlns:wp14="http://schemas.microsoft.com/office/word/2010/wordprocessingDrawing" xmlns:wp="http://schemas.openxmlformats.org/drawingml/2006/wordprocessingDrawing" xmlns:w10="urn:schemas-microsoft-com:office:word" xmlns:w="http://schemas.openxmlformats.org/wordprocessingml/2006/main" xmlns:w14="http://schemas.microsoft.com/office/word/2010/wordml" xmlns:w15="http://schemas.microsoft.com/office/word/2012/wordml" xmlns:w16se="http://schemas.microsoft.com/office/word/2015/wordml/symex" xmlns:wpg="http://schemas.microsoft.com/office/word/2010/wordprocessingGroup" xmlns:wpi="http://schemas.microsoft.com/office/word/2010/wordprocessingInk" xmlns:wne="http://schemas.microsoft.com/office/word/2006/wordml" xmlns:wps="http://schemas.microsoft.com/office/word/2010/wordprocessingShape" mc:Ignorable="w14 w15 w16se wp14">
+<w:endnotes xmlns:wpc="http://schemas.microsoft.com/office/word/2010/wordprocessingCanvas" xmlns:mc="http://schemas.openxmlformats.org/markup-compatibility/2006" xmlns:o="urn:schemas-microsoft-com:office:office" xmlns:r="http://schemas.openxmlformats.org/officeDocument/2006/relationships" xmlns:m="http://schemas.openxmlformats.org/officeDocument/2006/math" xmlns:v="urn:schemas-microsoft-com:vml" xmlns:wp14="http://schemas.microsoft.com/office/word/2010/wordprocessingDrawing" xmlns:wp="http://schemas.openxmlformats.org/drawingml/2006/wordprocessingDrawing" xmlns:w10="urn:schemas-microsoft-com:office:word" xmlns:w="http://schemas.openxmlformats.org/wordprocessingml/2006/main" xmlns:w14="http://schemas.microsoft.com/office/word/2010/wordml" xmlns:w15="http://schemas.microsoft.com/office/word/2012/wordml" xmlns:wpg="http://schemas.microsoft.com/office/word/2010/wordprocessingGroup" xmlns:wpi="http://schemas.microsoft.com/office/word/2010/wordprocessingInk" xmlns:wne="http://schemas.microsoft.com/office/word/2006/wordml" xmlns:wps="http://schemas.microsoft.com/office/word/2010/wordprocessingShape" mc:Ignorable="w14 w15 wp14">
   <w:endnote w:type="separator" w:id="-1">
     <w:p>
       <w:pPr>
@@ -2094,7 +1464,7 @@
 </file>
 
 <file path=word/footer1.xml><?xml version="1.0" encoding="utf-8"?>
-<w:ftr xmlns:wpc="http://schemas.microsoft.com/office/word/2010/wordprocessingCanvas" xmlns:cx="http://schemas.microsoft.com/office/drawing/2014/chartex" xmlns:cx1="http://schemas.microsoft.com/office/drawing/2015/9/8/chartex" xmlns:mc="http://schemas.openxmlformats.org/markup-compatibility/2006" xmlns:o="urn:schemas-microsoft-com:office:office" xmlns:r="http://schemas.openxmlformats.org/officeDocument/2006/relationships" xmlns:m="http://schemas.openxmlformats.org/officeDocument/2006/math" xmlns:v="urn:schemas-microsoft-com:vml" xmlns:wp14="http://schemas.microsoft.com/office/word/2010/wordprocessingDrawing" xmlns:wp="http://schemas.openxmlformats.org/drawingml/2006/wordprocessingDrawing" xmlns:w10="urn:schemas-microsoft-com:office:word" xmlns:w="http://schemas.openxmlformats.org/wordprocessingml/2006/main" xmlns:w14="http://schemas.microsoft.com/office/word/2010/wordml" xmlns:w15="http://schemas.microsoft.com/office/word/2012/wordml" xmlns:w16se="http://schemas.microsoft.com/office/word/2015/wordml/symex" xmlns:wpg="http://schemas.microsoft.com/office/word/2010/wordprocessingGroup" xmlns:wpi="http://schemas.microsoft.com/office/word/2010/wordprocessingInk" xmlns:wne="http://schemas.microsoft.com/office/word/2006/wordml" xmlns:wps="http://schemas.microsoft.com/office/word/2010/wordprocessingShape" mc:Ignorable="w14 w15 w16se wp14">
+<w:ftr xmlns:wpc="http://schemas.microsoft.com/office/word/2010/wordprocessingCanvas" xmlns:mc="http://schemas.openxmlformats.org/markup-compatibility/2006" xmlns:o="urn:schemas-microsoft-com:office:office" xmlns:r="http://schemas.openxmlformats.org/officeDocument/2006/relationships" xmlns:m="http://schemas.openxmlformats.org/officeDocument/2006/math" xmlns:v="urn:schemas-microsoft-com:vml" xmlns:wp14="http://schemas.microsoft.com/office/word/2010/wordprocessingDrawing" xmlns:wp="http://schemas.openxmlformats.org/drawingml/2006/wordprocessingDrawing" xmlns:w10="urn:schemas-microsoft-com:office:word" xmlns:w="http://schemas.openxmlformats.org/wordprocessingml/2006/main" xmlns:w14="http://schemas.microsoft.com/office/word/2010/wordml" xmlns:w15="http://schemas.microsoft.com/office/word/2012/wordml" xmlns:wpg="http://schemas.microsoft.com/office/word/2010/wordprocessingGroup" xmlns:wpi="http://schemas.microsoft.com/office/word/2010/wordprocessingInk" xmlns:wne="http://schemas.microsoft.com/office/word/2006/wordml" xmlns:wps="http://schemas.microsoft.com/office/word/2010/wordprocessingShape" mc:Ignorable="w14 w15 wp14">
   <w:p>
     <w:pPr>
       <w:pStyle w:val="a8"/>
@@ -2104,7 +1474,7 @@
 </file>
 
 <file path=word/footer2.xml><?xml version="1.0" encoding="utf-8"?>
-<w:ftr xmlns:wpc="http://schemas.microsoft.com/office/word/2010/wordprocessingCanvas" xmlns:cx="http://schemas.microsoft.com/office/drawing/2014/chartex" xmlns:cx1="http://schemas.microsoft.com/office/drawing/2015/9/8/chartex" xmlns:mc="http://schemas.openxmlformats.org/markup-compatibility/2006" xmlns:o="urn:schemas-microsoft-com:office:office" xmlns:r="http://schemas.openxmlformats.org/officeDocument/2006/relationships" xmlns:m="http://schemas.openxmlformats.org/officeDocument/2006/math" xmlns:v="urn:schemas-microsoft-com:vml" xmlns:wp14="http://schemas.microsoft.com/office/word/2010/wordprocessingDrawing" xmlns:wp="http://schemas.openxmlformats.org/drawingml/2006/wordprocessingDrawing" xmlns:w10="urn:schemas-microsoft-com:office:word" xmlns:w="http://schemas.openxmlformats.org/wordprocessingml/2006/main" xmlns:w14="http://schemas.microsoft.com/office/word/2010/wordml" xmlns:w15="http://schemas.microsoft.com/office/word/2012/wordml" xmlns:w16se="http://schemas.microsoft.com/office/word/2015/wordml/symex" xmlns:wpg="http://schemas.microsoft.com/office/word/2010/wordprocessingGroup" xmlns:wpi="http://schemas.microsoft.com/office/word/2010/wordprocessingInk" xmlns:wne="http://schemas.microsoft.com/office/word/2006/wordml" xmlns:wps="http://schemas.microsoft.com/office/word/2010/wordprocessingShape" mc:Ignorable="w14 w15 w16se wp14">
+<w:ftr xmlns:wpc="http://schemas.microsoft.com/office/word/2010/wordprocessingCanvas" xmlns:mc="http://schemas.openxmlformats.org/markup-compatibility/2006" xmlns:o="urn:schemas-microsoft-com:office:office" xmlns:r="http://schemas.openxmlformats.org/officeDocument/2006/relationships" xmlns:m="http://schemas.openxmlformats.org/officeDocument/2006/math" xmlns:v="urn:schemas-microsoft-com:vml" xmlns:wp14="http://schemas.microsoft.com/office/word/2010/wordprocessingDrawing" xmlns:wp="http://schemas.openxmlformats.org/drawingml/2006/wordprocessingDrawing" xmlns:w10="urn:schemas-microsoft-com:office:word" xmlns:w="http://schemas.openxmlformats.org/wordprocessingml/2006/main" xmlns:w14="http://schemas.microsoft.com/office/word/2010/wordml" xmlns:w15="http://schemas.microsoft.com/office/word/2012/wordml" xmlns:wpg="http://schemas.microsoft.com/office/word/2010/wordprocessingGroup" xmlns:wpi="http://schemas.microsoft.com/office/word/2010/wordprocessingInk" xmlns:wne="http://schemas.microsoft.com/office/word/2006/wordml" xmlns:wps="http://schemas.microsoft.com/office/word/2010/wordprocessingShape" mc:Ignorable="w14 w15 wp14">
   <w:p>
     <w:pPr>
       <w:pStyle w:val="a8"/>
@@ -2114,7 +1484,7 @@
 </file>
 
 <file path=word/footer3.xml><?xml version="1.0" encoding="utf-8"?>
-<w:ftr xmlns:wpc="http://schemas.microsoft.com/office/word/2010/wordprocessingCanvas" xmlns:cx="http://schemas.microsoft.com/office/drawing/2014/chartex" xmlns:cx1="http://schemas.microsoft.com/office/drawing/2015/9/8/chartex" xmlns:mc="http://schemas.openxmlformats.org/markup-compatibility/2006" xmlns:o="urn:schemas-microsoft-com:office:office" xmlns:r="http://schemas.openxmlformats.org/officeDocument/2006/relationships" xmlns:m="http://schemas.openxmlformats.org/officeDocument/2006/math" xmlns:v="urn:schemas-microsoft-com:vml" xmlns:wp14="http://schemas.microsoft.com/office/word/2010/wordprocessingDrawing" xmlns:wp="http://schemas.openxmlformats.org/drawingml/2006/wordprocessingDrawing" xmlns:w10="urn:schemas-microsoft-com:office:word" xmlns:w="http://schemas.openxmlformats.org/wordprocessingml/2006/main" xmlns:w14="http://schemas.microsoft.com/office/word/2010/wordml" xmlns:w15="http://schemas.microsoft.com/office/word/2012/wordml" xmlns:w16se="http://schemas.microsoft.com/office/word/2015/wordml/symex" xmlns:wpg="http://schemas.microsoft.com/office/word/2010/wordprocessingGroup" xmlns:wpi="http://schemas.microsoft.com/office/word/2010/wordprocessingInk" xmlns:wne="http://schemas.microsoft.com/office/word/2006/wordml" xmlns:wps="http://schemas.microsoft.com/office/word/2010/wordprocessingShape" mc:Ignorable="w14 w15 w16se wp14">
+<w:ftr xmlns:wpc="http://schemas.microsoft.com/office/word/2010/wordprocessingCanvas" xmlns:mc="http://schemas.openxmlformats.org/markup-compatibility/2006" xmlns:o="urn:schemas-microsoft-com:office:office" xmlns:r="http://schemas.openxmlformats.org/officeDocument/2006/relationships" xmlns:m="http://schemas.openxmlformats.org/officeDocument/2006/math" xmlns:v="urn:schemas-microsoft-com:vml" xmlns:wp14="http://schemas.microsoft.com/office/word/2010/wordprocessingDrawing" xmlns:wp="http://schemas.openxmlformats.org/drawingml/2006/wordprocessingDrawing" xmlns:w10="urn:schemas-microsoft-com:office:word" xmlns:w="http://schemas.openxmlformats.org/wordprocessingml/2006/main" xmlns:w14="http://schemas.microsoft.com/office/word/2010/wordml" xmlns:w15="http://schemas.microsoft.com/office/word/2012/wordml" xmlns:wpg="http://schemas.microsoft.com/office/word/2010/wordprocessingGroup" xmlns:wpi="http://schemas.microsoft.com/office/word/2010/wordprocessingInk" xmlns:wne="http://schemas.microsoft.com/office/word/2006/wordml" xmlns:wps="http://schemas.microsoft.com/office/word/2010/wordprocessingShape" mc:Ignorable="w14 w15 wp14">
   <w:p>
     <w:pPr>
       <w:pStyle w:val="a8"/>
@@ -2124,7 +1494,7 @@
 </file>
 
 <file path=word/footnotes.xml><?xml version="1.0" encoding="utf-8"?>
-<w:footnotes xmlns:wpc="http://schemas.microsoft.com/office/word/2010/wordprocessingCanvas" xmlns:cx="http://schemas.microsoft.com/office/drawing/2014/chartex" xmlns:cx1="http://schemas.microsoft.com/office/drawing/2015/9/8/chartex" xmlns:mc="http://schemas.openxmlformats.org/markup-compatibility/2006" xmlns:o="urn:schemas-microsoft-com:office:office" xmlns:r="http://schemas.openxmlformats.org/officeDocument/2006/relationships" xmlns:m="http://schemas.openxmlformats.org/officeDocument/2006/math" xmlns:v="urn:schemas-microsoft-com:vml" xmlns:wp14="http://schemas.microsoft.com/office/word/2010/wordprocessingDrawing" xmlns:wp="http://schemas.openxmlformats.org/drawingml/2006/wordprocessingDrawing" xmlns:w10="urn:schemas-microsoft-com:office:word" xmlns:w="http://schemas.openxmlformats.org/wordprocessingml/2006/main" xmlns:w14="http://schemas.microsoft.com/office/word/2010/wordml" xmlns:w15="http://schemas.microsoft.com/office/word/2012/wordml" xmlns:w16se="http://schemas.microsoft.com/office/word/2015/wordml/symex" xmlns:wpg="http://schemas.microsoft.com/office/word/2010/wordprocessingGroup" xmlns:wpi="http://schemas.microsoft.com/office/word/2010/wordprocessingInk" xmlns:wne="http://schemas.microsoft.com/office/word/2006/wordml" xmlns:wps="http://schemas.microsoft.com/office/word/2010/wordprocessingShape" mc:Ignorable="w14 w15 w16se wp14">
+<w:footnotes xmlns:wpc="http://schemas.microsoft.com/office/word/2010/wordprocessingCanvas" xmlns:mc="http://schemas.openxmlformats.org/markup-compatibility/2006" xmlns:o="urn:schemas-microsoft-com:office:office" xmlns:r="http://schemas.openxmlformats.org/officeDocument/2006/relationships" xmlns:m="http://schemas.openxmlformats.org/officeDocument/2006/math" xmlns:v="urn:schemas-microsoft-com:vml" xmlns:wp14="http://schemas.microsoft.com/office/word/2010/wordprocessingDrawing" xmlns:wp="http://schemas.openxmlformats.org/drawingml/2006/wordprocessingDrawing" xmlns:w10="urn:schemas-microsoft-com:office:word" xmlns:w="http://schemas.openxmlformats.org/wordprocessingml/2006/main" xmlns:w14="http://schemas.microsoft.com/office/word/2010/wordml" xmlns:w15="http://schemas.microsoft.com/office/word/2012/wordml" xmlns:wpg="http://schemas.microsoft.com/office/word/2010/wordprocessingGroup" xmlns:wpi="http://schemas.microsoft.com/office/word/2010/wordprocessingInk" xmlns:wne="http://schemas.microsoft.com/office/word/2006/wordml" xmlns:wps="http://schemas.microsoft.com/office/word/2010/wordprocessingShape" mc:Ignorable="w14 w15 wp14">
   <w:footnote w:type="separator" w:id="-1">
     <w:p>
       <w:pPr>
@@ -2149,7 +1519,7 @@
 </file>
 
 <file path=word/header1.xml><?xml version="1.0" encoding="utf-8"?>
-<w:hdr xmlns:wpc="http://schemas.microsoft.com/office/word/2010/wordprocessingCanvas" xmlns:cx="http://schemas.microsoft.com/office/drawing/2014/chartex" xmlns:cx1="http://schemas.microsoft.com/office/drawing/2015/9/8/chartex" xmlns:mc="http://schemas.openxmlformats.org/markup-compatibility/2006" xmlns:o="urn:schemas-microsoft-com:office:office" xmlns:r="http://schemas.openxmlformats.org/officeDocument/2006/relationships" xmlns:m="http://schemas.openxmlformats.org/officeDocument/2006/math" xmlns:v="urn:schemas-microsoft-com:vml" xmlns:wp14="http://schemas.microsoft.com/office/word/2010/wordprocessingDrawing" xmlns:wp="http://schemas.openxmlformats.org/drawingml/2006/wordprocessingDrawing" xmlns:w10="urn:schemas-microsoft-com:office:word" xmlns:w="http://schemas.openxmlformats.org/wordprocessingml/2006/main" xmlns:w14="http://schemas.microsoft.com/office/word/2010/wordml" xmlns:w15="http://schemas.microsoft.com/office/word/2012/wordml" xmlns:w16se="http://schemas.microsoft.com/office/word/2015/wordml/symex" xmlns:wpg="http://schemas.microsoft.com/office/word/2010/wordprocessingGroup" xmlns:wpi="http://schemas.microsoft.com/office/word/2010/wordprocessingInk" xmlns:wne="http://schemas.microsoft.com/office/word/2006/wordml" xmlns:wps="http://schemas.microsoft.com/office/word/2010/wordprocessingShape" mc:Ignorable="w14 w15 w16se wp14">
+<w:hdr xmlns:wpc="http://schemas.microsoft.com/office/word/2010/wordprocessingCanvas" xmlns:mc="http://schemas.openxmlformats.org/markup-compatibility/2006" xmlns:o="urn:schemas-microsoft-com:office:office" xmlns:r="http://schemas.openxmlformats.org/officeDocument/2006/relationships" xmlns:m="http://schemas.openxmlformats.org/officeDocument/2006/math" xmlns:v="urn:schemas-microsoft-com:vml" xmlns:wp14="http://schemas.microsoft.com/office/word/2010/wordprocessingDrawing" xmlns:wp="http://schemas.openxmlformats.org/drawingml/2006/wordprocessingDrawing" xmlns:w10="urn:schemas-microsoft-com:office:word" xmlns:w="http://schemas.openxmlformats.org/wordprocessingml/2006/main" xmlns:w14="http://schemas.microsoft.com/office/word/2010/wordml" xmlns:w15="http://schemas.microsoft.com/office/word/2012/wordml" xmlns:wpg="http://schemas.microsoft.com/office/word/2010/wordprocessingGroup" xmlns:wpi="http://schemas.microsoft.com/office/word/2010/wordprocessingInk" xmlns:wne="http://schemas.microsoft.com/office/word/2006/wordml" xmlns:wps="http://schemas.microsoft.com/office/word/2010/wordprocessingShape" mc:Ignorable="w14 w15 wp14">
   <w:p>
     <w:pPr>
       <w:pStyle w:val="a6"/>
@@ -2159,7 +1529,7 @@
 </file>
 
 <file path=word/header2.xml><?xml version="1.0" encoding="utf-8"?>
-<w:hdr xmlns:wpc="http://schemas.microsoft.com/office/word/2010/wordprocessingCanvas" xmlns:cx="http://schemas.microsoft.com/office/drawing/2014/chartex" xmlns:cx1="http://schemas.microsoft.com/office/drawing/2015/9/8/chartex" xmlns:mc="http://schemas.openxmlformats.org/markup-compatibility/2006" xmlns:o="urn:schemas-microsoft-com:office:office" xmlns:r="http://schemas.openxmlformats.org/officeDocument/2006/relationships" xmlns:m="http://schemas.openxmlformats.org/officeDocument/2006/math" xmlns:v="urn:schemas-microsoft-com:vml" xmlns:wp14="http://schemas.microsoft.com/office/word/2010/wordprocessingDrawing" xmlns:wp="http://schemas.openxmlformats.org/drawingml/2006/wordprocessingDrawing" xmlns:w10="urn:schemas-microsoft-com:office:word" xmlns:w="http://schemas.openxmlformats.org/wordprocessingml/2006/main" xmlns:w14="http://schemas.microsoft.com/office/word/2010/wordml" xmlns:w15="http://schemas.microsoft.com/office/word/2012/wordml" xmlns:w16se="http://schemas.microsoft.com/office/word/2015/wordml/symex" xmlns:wpg="http://schemas.microsoft.com/office/word/2010/wordprocessingGroup" xmlns:wpi="http://schemas.microsoft.com/office/word/2010/wordprocessingInk" xmlns:wne="http://schemas.microsoft.com/office/word/2006/wordml" xmlns:wps="http://schemas.microsoft.com/office/word/2010/wordprocessingShape" mc:Ignorable="w14 w15 w16se wp14">
+<w:hdr xmlns:wpc="http://schemas.microsoft.com/office/word/2010/wordprocessingCanvas" xmlns:mc="http://schemas.openxmlformats.org/markup-compatibility/2006" xmlns:o="urn:schemas-microsoft-com:office:office" xmlns:r="http://schemas.openxmlformats.org/officeDocument/2006/relationships" xmlns:m="http://schemas.openxmlformats.org/officeDocument/2006/math" xmlns:v="urn:schemas-microsoft-com:vml" xmlns:wp14="http://schemas.microsoft.com/office/word/2010/wordprocessingDrawing" xmlns:wp="http://schemas.openxmlformats.org/drawingml/2006/wordprocessingDrawing" xmlns:w10="urn:schemas-microsoft-com:office:word" xmlns:w="http://schemas.openxmlformats.org/wordprocessingml/2006/main" xmlns:w14="http://schemas.microsoft.com/office/word/2010/wordml" xmlns:w15="http://schemas.microsoft.com/office/word/2012/wordml" xmlns:wpg="http://schemas.microsoft.com/office/word/2010/wordprocessingGroup" xmlns:wpi="http://schemas.microsoft.com/office/word/2010/wordprocessingInk" xmlns:wne="http://schemas.microsoft.com/office/word/2006/wordml" xmlns:wps="http://schemas.microsoft.com/office/word/2010/wordprocessingShape" mc:Ignorable="w14 w15 wp14">
   <w:p>
     <w:pPr>
       <w:pStyle w:val="a6"/>
@@ -2169,7 +1539,7 @@
 </file>
 
 <file path=word/header3.xml><?xml version="1.0" encoding="utf-8"?>
-<w:hdr xmlns:wpc="http://schemas.microsoft.com/office/word/2010/wordprocessingCanvas" xmlns:cx="http://schemas.microsoft.com/office/drawing/2014/chartex" xmlns:cx1="http://schemas.microsoft.com/office/drawing/2015/9/8/chartex" xmlns:mc="http://schemas.openxmlformats.org/markup-compatibility/2006" xmlns:o="urn:schemas-microsoft-com:office:office" xmlns:r="http://schemas.openxmlformats.org/officeDocument/2006/relationships" xmlns:m="http://schemas.openxmlformats.org/officeDocument/2006/math" xmlns:v="urn:schemas-microsoft-com:vml" xmlns:wp14="http://schemas.microsoft.com/office/word/2010/wordprocessingDrawing" xmlns:wp="http://schemas.openxmlformats.org/drawingml/2006/wordprocessingDrawing" xmlns:w10="urn:schemas-microsoft-com:office:word" xmlns:w="http://schemas.openxmlformats.org/wordprocessingml/2006/main" xmlns:w14="http://schemas.microsoft.com/office/word/2010/wordml" xmlns:w15="http://schemas.microsoft.com/office/word/2012/wordml" xmlns:w16se="http://schemas.microsoft.com/office/word/2015/wordml/symex" xmlns:wpg="http://schemas.microsoft.com/office/word/2010/wordprocessingGroup" xmlns:wpi="http://schemas.microsoft.com/office/word/2010/wordprocessingInk" xmlns:wne="http://schemas.microsoft.com/office/word/2006/wordml" xmlns:wps="http://schemas.microsoft.com/office/word/2010/wordprocessingShape" mc:Ignorable="w14 w15 w16se wp14">
+<w:hdr xmlns:wpc="http://schemas.microsoft.com/office/word/2010/wordprocessingCanvas" xmlns:mc="http://schemas.openxmlformats.org/markup-compatibility/2006" xmlns:o="urn:schemas-microsoft-com:office:office" xmlns:r="http://schemas.openxmlformats.org/officeDocument/2006/relationships" xmlns:m="http://schemas.openxmlformats.org/officeDocument/2006/math" xmlns:v="urn:schemas-microsoft-com:vml" xmlns:wp14="http://schemas.microsoft.com/office/word/2010/wordprocessingDrawing" xmlns:wp="http://schemas.openxmlformats.org/drawingml/2006/wordprocessingDrawing" xmlns:w10="urn:schemas-microsoft-com:office:word" xmlns:w="http://schemas.openxmlformats.org/wordprocessingml/2006/main" xmlns:w14="http://schemas.microsoft.com/office/word/2010/wordml" xmlns:w15="http://schemas.microsoft.com/office/word/2012/wordml" xmlns:wpg="http://schemas.microsoft.com/office/word/2010/wordprocessingGroup" xmlns:wpi="http://schemas.microsoft.com/office/word/2010/wordprocessingInk" xmlns:wne="http://schemas.microsoft.com/office/word/2006/wordml" xmlns:wps="http://schemas.microsoft.com/office/word/2010/wordprocessingShape" mc:Ignorable="w14 w15 wp14">
   <w:p>
     <w:pPr>
       <w:pStyle w:val="a6"/>
@@ -2179,7 +1549,7 @@
 </file>
 
 <file path=word/numbering.xml><?xml version="1.0" encoding="utf-8"?>
-<w:numbering xmlns:wpc="http://schemas.microsoft.com/office/word/2010/wordprocessingCanvas" xmlns:cx="http://schemas.microsoft.com/office/drawing/2014/chartex" xmlns:cx1="http://schemas.microsoft.com/office/drawing/2015/9/8/chartex" xmlns:mc="http://schemas.openxmlformats.org/markup-compatibility/2006" xmlns:o="urn:schemas-microsoft-com:office:office" xmlns:r="http://schemas.openxmlformats.org/officeDocument/2006/relationships" xmlns:m="http://schemas.openxmlformats.org/officeDocument/2006/math" xmlns:v="urn:schemas-microsoft-com:vml" xmlns:wp14="http://schemas.microsoft.com/office/word/2010/wordprocessingDrawing" xmlns:wp="http://schemas.openxmlformats.org/drawingml/2006/wordprocessingDrawing" xmlns:w10="urn:schemas-microsoft-com:office:word" xmlns:w="http://schemas.openxmlformats.org/wordprocessingml/2006/main" xmlns:w14="http://schemas.microsoft.com/office/word/2010/wordml" xmlns:w15="http://schemas.microsoft.com/office/word/2012/wordml" xmlns:w16se="http://schemas.microsoft.com/office/word/2015/wordml/symex" xmlns:wpg="http://schemas.microsoft.com/office/word/2010/wordprocessingGroup" xmlns:wpi="http://schemas.microsoft.com/office/word/2010/wordprocessingInk" xmlns:wne="http://schemas.microsoft.com/office/word/2006/wordml" xmlns:wps="http://schemas.microsoft.com/office/word/2010/wordprocessingShape" mc:Ignorable="w14 w15 w16se wp14">
+<w:numbering xmlns:wpc="http://schemas.microsoft.com/office/word/2010/wordprocessingCanvas" xmlns:mc="http://schemas.openxmlformats.org/markup-compatibility/2006" xmlns:o="urn:schemas-microsoft-com:office:office" xmlns:r="http://schemas.openxmlformats.org/officeDocument/2006/relationships" xmlns:m="http://schemas.openxmlformats.org/officeDocument/2006/math" xmlns:v="urn:schemas-microsoft-com:vml" xmlns:wp14="http://schemas.microsoft.com/office/word/2010/wordprocessingDrawing" xmlns:wp="http://schemas.openxmlformats.org/drawingml/2006/wordprocessingDrawing" xmlns:w10="urn:schemas-microsoft-com:office:word" xmlns:w="http://schemas.openxmlformats.org/wordprocessingml/2006/main" xmlns:w14="http://schemas.microsoft.com/office/word/2010/wordml" xmlns:w15="http://schemas.microsoft.com/office/word/2012/wordml" xmlns:wpg="http://schemas.microsoft.com/office/word/2010/wordprocessingGroup" xmlns:wpi="http://schemas.microsoft.com/office/word/2010/wordprocessingInk" xmlns:wne="http://schemas.microsoft.com/office/word/2006/wordml" xmlns:wps="http://schemas.microsoft.com/office/word/2010/wordprocessingShape" mc:Ignorable="w14 w15 wp14">
   <w:abstractNum w:abstractNumId="0" w15:restartNumberingAfterBreak="0">
     <w:nsid w:val="178570A4"/>
     <w:multiLevelType w:val="hybridMultilevel"/>
@@ -2624,7 +1994,7 @@
 </file>
 
 <file path=word/styles.xml><?xml version="1.0" encoding="utf-8"?>
-<w:styles xmlns:mc="http://schemas.openxmlformats.org/markup-compatibility/2006" xmlns:r="http://schemas.openxmlformats.org/officeDocument/2006/relationships" xmlns:w="http://schemas.openxmlformats.org/wordprocessingml/2006/main" xmlns:w14="http://schemas.microsoft.com/office/word/2010/wordml" xmlns:w15="http://schemas.microsoft.com/office/word/2012/wordml" xmlns:w16se="http://schemas.microsoft.com/office/word/2015/wordml/symex" mc:Ignorable="w14 w15 w16se">
+<w:styles xmlns:mc="http://schemas.openxmlformats.org/markup-compatibility/2006" xmlns:r="http://schemas.openxmlformats.org/officeDocument/2006/relationships" xmlns:w="http://schemas.openxmlformats.org/wordprocessingml/2006/main" xmlns:w14="http://schemas.microsoft.com/office/word/2010/wordml" xmlns:w15="http://schemas.microsoft.com/office/word/2012/wordml" mc:Ignorable="w14 w15">
   <w:docDefaults>
     <w:rPrDefault>
       <w:rPr>
@@ -3020,6 +2390,7 @@
   <w:style w:type="character" w:default="1" w:styleId="a0">
     <w:name w:val="Default Paragraph Font"/>
     <w:uiPriority w:val="1"/>
+    <w:semiHidden/>
     <w:unhideWhenUsed/>
   </w:style>
   <w:style w:type="table" w:default="1" w:styleId="a1">

</xml_diff>